<commit_message>
commit com varios dentro sem a documentacao com acentos
</commit_message>
<xml_diff>
--- a/Documentacao/Pacote 9/[Ajuste] EMS 0167 - Cadastro de Cota - Pessoa Fisica.docx
+++ b/Documentacao/Pacote 9/[Ajuste] EMS 0167 - Cadastro de Cota - Pessoa Fisica.docx
@@ -104,7 +104,7 @@
           <w:sz w:val="36"/>
           <w:szCs w:val="36"/>
         </w:rPr>
-        <w:t>15</w:t>
+        <w:t>1</w:t>
       </w:r>
       <w:r>
         <w:rPr>
@@ -113,8 +113,10 @@
           <w:sz w:val="36"/>
           <w:szCs w:val="36"/>
         </w:rPr>
-        <w:t>3</w:t>
-      </w:r>
+        <w:t>67</w:t>
+      </w:r>
+      <w:bookmarkStart w:id="0" w:name="_GoBack"/>
+      <w:bookmarkEnd w:id="0"/>
       <w:r>
         <w:rPr>
           <w:rFonts w:ascii="Arial Narrow" w:hAnsi="Arial Narrow"/>
@@ -1028,8 +1030,8 @@
                 <w:lang w:val="es-ES_tradnl"/>
               </w:rPr>
             </w:pPr>
-            <w:bookmarkStart w:id="0" w:name="_Toc84234381"/>
-            <w:bookmarkStart w:id="1" w:name="_Toc84734077"/>
+            <w:bookmarkStart w:id="1" w:name="_Toc84234381"/>
+            <w:bookmarkStart w:id="2" w:name="_Toc84734077"/>
             <w:r>
               <w:rPr>
                 <w:rFonts w:ascii="Arial Narrow" w:hAnsi="Arial Narrow"/>
@@ -1452,16 +1454,16 @@
           <w:rFonts w:ascii="Arial Narrow" w:hAnsi="Arial Narrow"/>
         </w:rPr>
       </w:pPr>
-      <w:bookmarkStart w:id="2" w:name="_Toc370695248"/>
-      <w:bookmarkStart w:id="3" w:name="_Toc370696875"/>
-      <w:bookmarkStart w:id="4" w:name="_Toc370697211"/>
-      <w:bookmarkStart w:id="5" w:name="_Toc383848215"/>
-      <w:bookmarkStart w:id="6" w:name="_Toc383848339"/>
-      <w:bookmarkStart w:id="7" w:name="_Toc383950102"/>
-      <w:bookmarkStart w:id="8" w:name="_Toc384540445"/>
-      <w:bookmarkStart w:id="9" w:name="_Toc385229727"/>
-      <w:bookmarkStart w:id="10" w:name="_Toc385230063"/>
-      <w:bookmarkStart w:id="11" w:name="_Toc51473124"/>
+      <w:bookmarkStart w:id="3" w:name="_Toc370695248"/>
+      <w:bookmarkStart w:id="4" w:name="_Toc370696875"/>
+      <w:bookmarkStart w:id="5" w:name="_Toc370697211"/>
+      <w:bookmarkStart w:id="6" w:name="_Toc383848215"/>
+      <w:bookmarkStart w:id="7" w:name="_Toc383848339"/>
+      <w:bookmarkStart w:id="8" w:name="_Toc383950102"/>
+      <w:bookmarkStart w:id="9" w:name="_Toc384540445"/>
+      <w:bookmarkStart w:id="10" w:name="_Toc385229727"/>
+      <w:bookmarkStart w:id="11" w:name="_Toc385230063"/>
+      <w:bookmarkStart w:id="12" w:name="_Toc51473124"/>
       <w:r>
         <w:rPr>
           <w:rFonts w:ascii="Arial Narrow" w:hAnsi="Arial Narrow"/>
@@ -1477,7 +1479,6 @@
         <w:t>*</w:t>
       </w:r>
     </w:p>
-    <w:bookmarkEnd w:id="2"/>
     <w:bookmarkEnd w:id="3"/>
     <w:bookmarkEnd w:id="4"/>
     <w:bookmarkEnd w:id="5"/>
@@ -1487,6 +1488,7 @@
     <w:bookmarkEnd w:id="9"/>
     <w:bookmarkEnd w:id="10"/>
     <w:bookmarkEnd w:id="11"/>
+    <w:bookmarkEnd w:id="12"/>
     <w:p>
       <w:pPr>
         <w:rPr>
@@ -1666,9 +1668,9 @@
           <w:sz w:val="20"/>
         </w:rPr>
       </w:pPr>
-      <w:bookmarkStart w:id="12" w:name="_Toc456660582"/>
-      <w:bookmarkEnd w:id="0"/>
+      <w:bookmarkStart w:id="13" w:name="_Toc456660582"/>
       <w:bookmarkEnd w:id="1"/>
+      <w:bookmarkEnd w:id="2"/>
       <w:r>
         <w:rPr>
           <w:rFonts w:ascii="Arial Narrow" w:hAnsi="Arial Narrow"/>
@@ -2952,8 +2954,6 @@
         </w:rPr>
         <w:t>na funcionalidade</w:t>
       </w:r>
-      <w:bookmarkStart w:id="13" w:name="_GoBack"/>
-      <w:bookmarkEnd w:id="13"/>
       <w:r>
         <w:rPr>
           <w:rFonts w:ascii="Arial Narrow" w:hAnsi="Arial Narrow" w:cs="Arial"/>
@@ -7048,7 +7048,7 @@
         </w:rPr>
       </w:pPr>
     </w:p>
-    <w:bookmarkEnd w:id="12"/>
+    <w:bookmarkEnd w:id="13"/>
     <w:p>
       <w:pPr>
         <w:pStyle w:val="StyleHeading"/>
@@ -12230,7 +12230,7 @@
         <w:noProof/>
         <w:snapToGrid w:val="0"/>
       </w:rPr>
-      <w:t>3</w:t>
+      <w:t>1</w:t>
     </w:r>
     <w:r>
       <w:rPr>
@@ -20061,7 +20061,7 @@
 </file>
 
 <file path=customXml/itemProps1.xml><?xml version="1.0" encoding="utf-8"?>
-<ds:datastoreItem xmlns:ds="http://schemas.openxmlformats.org/officeDocument/2006/customXml" ds:itemID="{7B23AEF7-76D0-4005-878A-E7A130E91726}">
+<ds:datastoreItem xmlns:ds="http://schemas.openxmlformats.org/officeDocument/2006/customXml" ds:itemID="{32292F3E-709E-4C86-A743-8F488A1C09B2}">
   <ds:schemaRefs>
     <ds:schemaRef ds:uri="http://schemas.openxmlformats.org/officeDocument/2006/bibliography"/>
   </ds:schemaRefs>

</xml_diff>